<commit_message>
FIX:MIPI_CSI_2_RX: added Digilent license to source files FIX:MIPI_D_PHY_RX: added Digilent license to source files, combinational logic in front of synchronizer NEW:MIPI_D_PHY_RX user guide
</commit_message>
<xml_diff>
--- a/ip/MIPI_CSI_2_RX/docs/mipi_csi_2_rx.docx
+++ b/ip/MIPI_CSI_2_RX/docs/mipi_csi_2_rx.docx
@@ -452,8 +452,6 @@
       <w:r>
         <w:t>Features</w:t>
       </w:r>
-      <w:bookmarkStart w:id="0" w:name="_GoBack"/>
-      <w:bookmarkEnd w:id="0"/>
     </w:p>
     <w:p>
       <w:pPr>
@@ -600,12 +598,14 @@
             <v:path o:extrusionok="f" gradientshapeok="t" o:connecttype="rect"/>
             <o:lock v:ext="edit" aspectratio="t"/>
           </v:shapetype>
-          <v:shape id="_x0000_i1037" type="#_x0000_t75" style="width:459pt;height:309.75pt" o:ole="">
+          <v:shape id="_x0000_i1028" type="#_x0000_t75" style="width:459pt;height:309.75pt" o:ole="">
             <v:imagedata r:id="rId8" o:title=""/>
           </v:shape>
-          <o:OLEObject Type="Embed" ProgID="Visio.Drawing.11" ShapeID="_x0000_i1037" DrawAspect="Content" ObjectID="_1574785652" r:id="rId9"/>
+          <o:OLEObject Type="Embed" ProgID="Visio.Drawing.11" ShapeID="_x0000_i1028" DrawAspect="Content" ObjectID="_1574865255" r:id="rId9"/>
         </w:object>
       </w:r>
+      <w:bookmarkStart w:id="0" w:name="_GoBack"/>
+      <w:bookmarkEnd w:id="0"/>
     </w:p>
     <w:p>
       <w:pPr>
@@ -614,27 +614,14 @@
       <w:r>
         <w:t xml:space="preserve">Figure </w:t>
       </w:r>
-      <w:r>
-        <w:fldChar w:fldCharType="begin"/>
-      </w:r>
-      <w:r>
-        <w:instrText xml:space="preserve"> SEQ Figure \* ARABIC </w:instrText>
-      </w:r>
-      <w:r>
-        <w:fldChar w:fldCharType="separate"/>
-      </w:r>
-      <w:r>
-        <w:rPr>
-          <w:noProof/>
-        </w:rPr>
-        <w:t>1</w:t>
-      </w:r>
-      <w:r>
-        <w:rPr>
-          <w:noProof/>
-        </w:rPr>
-        <w:fldChar w:fldCharType="end"/>
-      </w:r>
+      <w:fldSimple w:instr=" SEQ Figure \* ARABIC ">
+        <w:r>
+          <w:rPr>
+            <w:noProof/>
+          </w:rPr>
+          <w:t>1</w:t>
+        </w:r>
+      </w:fldSimple>
       <w:r>
         <w:t>.</w:t>
       </w:r>
@@ -883,31 +870,16 @@
             </w:rPr>
             <w:t xml:space="preserve"> of </w:t>
           </w:r>
-          <w:r>
-            <w:fldChar w:fldCharType="begin"/>
-          </w:r>
-          <w:r>
-            <w:instrText xml:space="preserve"> NUMPAGES  \* Arabic  \* MERGEFORMAT </w:instrText>
-          </w:r>
-          <w:r>
-            <w:fldChar w:fldCharType="separate"/>
-          </w:r>
-          <w:r>
-            <w:rPr>
-              <w:b/>
-              <w:noProof/>
-              <w:sz w:val="20"/>
-            </w:rPr>
-            <w:t>2</w:t>
-          </w:r>
-          <w:r>
-            <w:rPr>
-              <w:b/>
-              <w:noProof/>
-              <w:sz w:val="20"/>
-            </w:rPr>
-            <w:fldChar w:fldCharType="end"/>
-          </w:r>
+          <w:fldSimple w:instr=" NUMPAGES  \* Arabic  \* MERGEFORMAT ">
+            <w:r>
+              <w:rPr>
+                <w:b/>
+                <w:noProof/>
+                <w:sz w:val="20"/>
+              </w:rPr>
+              <w:t>2</w:t>
+            </w:r>
+          </w:fldSimple>
         </w:p>
       </w:tc>
     </w:tr>
@@ -1070,31 +1042,16 @@
             </w:rPr>
             <w:t xml:space="preserve"> of </w:t>
           </w:r>
-          <w:r>
-            <w:fldChar w:fldCharType="begin"/>
-          </w:r>
-          <w:r>
-            <w:instrText xml:space="preserve"> NUMPAGES  \* Arabic  \* MERGEFORMAT </w:instrText>
-          </w:r>
-          <w:r>
-            <w:fldChar w:fldCharType="separate"/>
-          </w:r>
-          <w:r>
-            <w:rPr>
-              <w:b/>
-              <w:noProof/>
-              <w:sz w:val="20"/>
-            </w:rPr>
-            <w:t>2</w:t>
-          </w:r>
-          <w:r>
-            <w:rPr>
-              <w:b/>
-              <w:noProof/>
-              <w:sz w:val="20"/>
-            </w:rPr>
-            <w:fldChar w:fldCharType="end"/>
-          </w:r>
+          <w:fldSimple w:instr=" NUMPAGES  \* Arabic  \* MERGEFORMAT ">
+            <w:r>
+              <w:rPr>
+                <w:b/>
+                <w:noProof/>
+                <w:sz w:val="20"/>
+              </w:rPr>
+              <w:t>2</w:t>
+            </w:r>
+          </w:fldSimple>
           <w:bookmarkStart w:id="1" w:name="_Toc365459769"/>
         </w:p>
       </w:tc>
@@ -1429,7 +1386,7 @@
             <w:rPr>
               <w:noProof/>
             </w:rPr>
-            <w:t>December 14, 2017</w:t>
+            <w:t>December 15, 2017</w:t>
           </w:r>
           <w:r>
             <w:fldChar w:fldCharType="end"/>
@@ -5047,7 +5004,7 @@
 </file>
 
 <file path=customXml/itemProps1.xml><?xml version="1.0" encoding="utf-8"?>
-<ds:datastoreItem xmlns:ds="http://schemas.openxmlformats.org/officeDocument/2006/customXml" ds:itemID="{2E106DBF-88E1-413A-A018-9E7F045E97E5}">
+<ds:datastoreItem xmlns:ds="http://schemas.openxmlformats.org/officeDocument/2006/customXml" ds:itemID="{309BB2A8-D9D7-447A-B760-9701BFC7EB7B}">
   <ds:schemaRefs>
     <ds:schemaRef ds:uri="http://schemas.openxmlformats.org/officeDocument/2006/bibliography"/>
   </ds:schemaRefs>

</xml_diff>

<commit_message>
NEW:MIPI_*: resource utilization estimates MOD:MIPI_*: updated IP to 2017.4
</commit_message>
<xml_diff>
--- a/ip/MIPI_CSI_2_RX/docs/mipi_csi_2_rx.docx
+++ b/ip/MIPI_CSI_2_RX/docs/mipi_csi_2_rx.docx
@@ -363,7 +363,7 @@
               <w:t xml:space="preserve"> Design Suite 201</w:t>
             </w:r>
             <w:r>
-              <w:t>6</w:t>
+              <w:t>7</w:t>
             </w:r>
             <w:r>
               <w:t>.</w:t>
@@ -410,7 +410,7 @@
               <w:t xml:space="preserve"> Synthesis 201</w:t>
             </w:r>
             <w:r>
-              <w:t>6</w:t>
+              <w:t>7</w:t>
             </w:r>
             <w:r>
               <w:t>.</w:t>
@@ -550,7 +550,15 @@
       </w:r>
       <w:proofErr w:type="spellEnd"/>
       <w:r>
-        <w:t>) and 150 MHz AXI-Stream clock (</w:t>
+        <w:t xml:space="preserve">) and 150 MHz AXI-Stream </w:t>
+      </w:r>
+      <w:proofErr w:type="gramStart"/>
+      <w:r>
+        <w:t>clock</w:t>
+      </w:r>
+      <w:proofErr w:type="gramEnd"/>
+      <w:r>
+        <w:t xml:space="preserve"> (</w:t>
       </w:r>
       <w:proofErr w:type="spellStart"/>
       <w:r>
@@ -566,6 +574,265 @@
         <w:pStyle w:val="Heading1"/>
       </w:pPr>
       <w:r>
+        <w:tab/>
+        <w:t>Resource Utilization</w:t>
+      </w:r>
+    </w:p>
+    <w:tbl>
+      <w:tblPr>
+        <w:tblStyle w:val="LightList-Accent3"/>
+        <w:tblW w:w="9740" w:type="dxa"/>
+        <w:tblInd w:w="-90" w:type="dxa"/>
+        <w:tblLook w:val="04A0" w:firstRow="1" w:lastRow="0" w:firstColumn="1" w:lastColumn="0" w:noHBand="0" w:noVBand="1"/>
+      </w:tblPr>
+      <w:tblGrid>
+        <w:gridCol w:w="1746"/>
+        <w:gridCol w:w="1689"/>
+        <w:gridCol w:w="1299"/>
+        <w:gridCol w:w="1294"/>
+        <w:gridCol w:w="1397"/>
+        <w:gridCol w:w="1156"/>
+        <w:gridCol w:w="1159"/>
+      </w:tblGrid>
+      <w:tr>
+        <w:trPr>
+          <w:cnfStyle w:val="100000000000" w:firstRow="1" w:lastRow="0" w:firstColumn="0" w:lastColumn="0" w:oddVBand="0" w:evenVBand="0" w:oddHBand="0" w:evenHBand="0" w:firstRowFirstColumn="0" w:firstRowLastColumn="0" w:lastRowFirstColumn="0" w:lastRowLastColumn="0"/>
+          <w:tblHeader/>
+        </w:trPr>
+        <w:tc>
+          <w:tcPr>
+            <w:cnfStyle w:val="001000000100" w:firstRow="0" w:lastRow="0" w:firstColumn="1" w:lastColumn="0" w:oddVBand="0" w:evenVBand="0" w:oddHBand="0" w:evenHBand="0" w:firstRowFirstColumn="1" w:firstRowLastColumn="0" w:lastRowFirstColumn="0" w:lastRowLastColumn="0"/>
+            <w:tcW w:w="1713" w:type="dxa"/>
+            <w:vMerge w:val="restart"/>
+          </w:tcPr>
+          <w:p>
+            <w:r>
+              <w:t>Device</w:t>
+            </w:r>
+          </w:p>
+        </w:tc>
+        <w:tc>
+          <w:tcPr>
+            <w:tcW w:w="1667" w:type="dxa"/>
+            <w:vMerge w:val="restart"/>
+          </w:tcPr>
+          <w:p>
+            <w:pPr>
+              <w:cnfStyle w:val="100000000000" w:firstRow="1" w:lastRow="0" w:firstColumn="0" w:lastColumn="0" w:oddVBand="0" w:evenVBand="0" w:oddHBand="0" w:evenHBand="0" w:firstRowFirstColumn="0" w:firstRowLastColumn="0" w:lastRowFirstColumn="0" w:lastRowLastColumn="0"/>
+            </w:pPr>
+            <w:r>
+              <w:t>Configuration</w:t>
+            </w:r>
+          </w:p>
+        </w:tc>
+        <w:tc>
+          <w:tcPr>
+            <w:tcW w:w="6272" w:type="dxa"/>
+            <w:gridSpan w:val="5"/>
+          </w:tcPr>
+          <w:p>
+            <w:pPr>
+              <w:cnfStyle w:val="100000000000" w:firstRow="1" w:lastRow="0" w:firstColumn="0" w:lastColumn="0" w:oddVBand="0" w:evenVBand="0" w:oddHBand="0" w:evenHBand="0" w:firstRowFirstColumn="0" w:firstRowLastColumn="0" w:lastRowFirstColumn="0" w:lastRowLastColumn="0"/>
+            </w:pPr>
+            <w:r>
+              <w:t>Resource</w:t>
+            </w:r>
+          </w:p>
+        </w:tc>
+      </w:tr>
+      <w:tr>
+        <w:trPr>
+          <w:cnfStyle w:val="100000000000" w:firstRow="1" w:lastRow="0" w:firstColumn="0" w:lastColumn="0" w:oddVBand="0" w:evenVBand="0" w:oddHBand="0" w:evenHBand="0" w:firstRowFirstColumn="0" w:firstRowLastColumn="0" w:lastRowFirstColumn="0" w:lastRowLastColumn="0"/>
+          <w:tblHeader/>
+        </w:trPr>
+        <w:tc>
+          <w:tcPr>
+            <w:cnfStyle w:val="001000000100" w:firstRow="0" w:lastRow="0" w:firstColumn="1" w:lastColumn="0" w:oddVBand="0" w:evenVBand="0" w:oddHBand="0" w:evenHBand="0" w:firstRowFirstColumn="1" w:firstRowLastColumn="0" w:lastRowFirstColumn="0" w:lastRowLastColumn="0"/>
+            <w:tcW w:w="1713" w:type="dxa"/>
+            <w:vMerge/>
+          </w:tcPr>
+          <w:p/>
+        </w:tc>
+        <w:tc>
+          <w:tcPr>
+            <w:tcW w:w="1667" w:type="dxa"/>
+            <w:vMerge/>
+          </w:tcPr>
+          <w:p>
+            <w:pPr>
+              <w:cnfStyle w:val="100000000000" w:firstRow="1" w:lastRow="0" w:firstColumn="0" w:lastColumn="0" w:oddVBand="0" w:evenVBand="0" w:oddHBand="0" w:evenHBand="0" w:firstRowFirstColumn="0" w:firstRowLastColumn="0" w:lastRowFirstColumn="0" w:lastRowLastColumn="0"/>
+            </w:pPr>
+          </w:p>
+        </w:tc>
+        <w:tc>
+          <w:tcPr>
+            <w:tcW w:w="1277" w:type="dxa"/>
+          </w:tcPr>
+          <w:p>
+            <w:pPr>
+              <w:cnfStyle w:val="100000000000" w:firstRow="1" w:lastRow="0" w:firstColumn="0" w:lastColumn="0" w:oddVBand="0" w:evenVBand="0" w:oddHBand="0" w:evenHBand="0" w:firstRowFirstColumn="0" w:firstRowLastColumn="0" w:lastRowFirstColumn="0" w:lastRowLastColumn="0"/>
+            </w:pPr>
+            <w:r>
+              <w:t>LUT</w:t>
+            </w:r>
+          </w:p>
+        </w:tc>
+        <w:tc>
+          <w:tcPr>
+            <w:tcW w:w="1272" w:type="dxa"/>
+          </w:tcPr>
+          <w:p>
+            <w:pPr>
+              <w:cnfStyle w:val="100000000000" w:firstRow="1" w:lastRow="0" w:firstColumn="0" w:lastColumn="0" w:oddVBand="0" w:evenVBand="0" w:oddHBand="0" w:evenHBand="0" w:firstRowFirstColumn="0" w:firstRowLastColumn="0" w:lastRowFirstColumn="0" w:lastRowLastColumn="0"/>
+            </w:pPr>
+            <w:r>
+              <w:t>FF</w:t>
+            </w:r>
+          </w:p>
+        </w:tc>
+        <w:tc>
+          <w:tcPr>
+            <w:tcW w:w="1375" w:type="dxa"/>
+          </w:tcPr>
+          <w:p>
+            <w:pPr>
+              <w:cnfStyle w:val="100000000000" w:firstRow="1" w:lastRow="0" w:firstColumn="0" w:lastColumn="0" w:oddVBand="0" w:evenVBand="0" w:oddHBand="0" w:evenHBand="0" w:firstRowFirstColumn="0" w:firstRowLastColumn="0" w:lastRowFirstColumn="0" w:lastRowLastColumn="0"/>
+            </w:pPr>
+            <w:r>
+              <w:t>BRAM</w:t>
+            </w:r>
+          </w:p>
+        </w:tc>
+        <w:tc>
+          <w:tcPr>
+            <w:tcW w:w="1134" w:type="dxa"/>
+          </w:tcPr>
+          <w:p>
+            <w:pPr>
+              <w:cnfStyle w:val="100000000000" w:firstRow="1" w:lastRow="0" w:firstColumn="0" w:lastColumn="0" w:oddVBand="0" w:evenVBand="0" w:oddHBand="0" w:evenHBand="0" w:firstRowFirstColumn="0" w:firstRowLastColumn="0" w:lastRowFirstColumn="0" w:lastRowLastColumn="0"/>
+            </w:pPr>
+            <w:r>
+              <w:t>URAM</w:t>
+            </w:r>
+          </w:p>
+        </w:tc>
+        <w:tc>
+          <w:tcPr>
+            <w:tcW w:w="1126" w:type="dxa"/>
+          </w:tcPr>
+          <w:p>
+            <w:pPr>
+              <w:cnfStyle w:val="100000000000" w:firstRow="1" w:lastRow="0" w:firstColumn="0" w:lastColumn="0" w:oddVBand="0" w:evenVBand="0" w:oddHBand="0" w:evenHBand="0" w:firstRowFirstColumn="0" w:firstRowLastColumn="0" w:lastRowFirstColumn="0" w:lastRowLastColumn="0"/>
+            </w:pPr>
+            <w:r>
+              <w:t>DSP</w:t>
+            </w:r>
+          </w:p>
+        </w:tc>
+      </w:tr>
+      <w:tr>
+        <w:trPr>
+          <w:cnfStyle w:val="000000100000" w:firstRow="0" w:lastRow="0" w:firstColumn="0" w:lastColumn="0" w:oddVBand="0" w:evenVBand="0" w:oddHBand="1" w:evenHBand="0" w:firstRowFirstColumn="0" w:firstRowLastColumn="0" w:lastRowFirstColumn="0" w:lastRowLastColumn="0"/>
+        </w:trPr>
+        <w:tc>
+          <w:tcPr>
+            <w:cnfStyle w:val="001000000000" w:firstRow="0" w:lastRow="0" w:firstColumn="1" w:lastColumn="0" w:oddVBand="0" w:evenVBand="0" w:oddHBand="0" w:evenHBand="0" w:firstRowFirstColumn="0" w:firstRowLastColumn="0" w:lastRowFirstColumn="0" w:lastRowLastColumn="0"/>
+            <w:tcW w:w="1713" w:type="dxa"/>
+          </w:tcPr>
+          <w:p>
+            <w:r>
+              <w:t>xc7z020clg400-1</w:t>
+            </w:r>
+          </w:p>
+        </w:tc>
+        <w:tc>
+          <w:tcPr>
+            <w:tcW w:w="1667" w:type="dxa"/>
+          </w:tcPr>
+          <w:p>
+            <w:pPr>
+              <w:cnfStyle w:val="000000100000" w:firstRow="0" w:lastRow="0" w:firstColumn="0" w:lastColumn="0" w:oddVBand="0" w:evenVBand="0" w:oddHBand="1" w:evenHBand="0" w:firstRowFirstColumn="0" w:firstRowLastColumn="0" w:lastRowFirstColumn="0" w:lastRowLastColumn="0"/>
+            </w:pPr>
+            <w:r>
+              <w:t>AXI-Lite Interface</w:t>
+            </w:r>
+          </w:p>
+        </w:tc>
+        <w:tc>
+          <w:tcPr>
+            <w:tcW w:w="1277" w:type="dxa"/>
+          </w:tcPr>
+          <w:p>
+            <w:pPr>
+              <w:cnfStyle w:val="000000100000" w:firstRow="0" w:lastRow="0" w:firstColumn="0" w:lastColumn="0" w:oddVBand="0" w:evenVBand="0" w:oddHBand="1" w:evenHBand="0" w:firstRowFirstColumn="0" w:firstRowLastColumn="0" w:lastRowFirstColumn="0" w:lastRowLastColumn="0"/>
+            </w:pPr>
+            <w:r>
+              <w:t>430</w:t>
+            </w:r>
+          </w:p>
+        </w:tc>
+        <w:tc>
+          <w:tcPr>
+            <w:tcW w:w="1272" w:type="dxa"/>
+          </w:tcPr>
+          <w:p>
+            <w:pPr>
+              <w:cnfStyle w:val="000000100000" w:firstRow="0" w:lastRow="0" w:firstColumn="0" w:lastColumn="0" w:oddVBand="0" w:evenVBand="0" w:oddHBand="1" w:evenHBand="0" w:firstRowFirstColumn="0" w:firstRowLastColumn="0" w:lastRowFirstColumn="0" w:lastRowLastColumn="0"/>
+            </w:pPr>
+            <w:r>
+              <w:t>693</w:t>
+            </w:r>
+          </w:p>
+        </w:tc>
+        <w:tc>
+          <w:tcPr>
+            <w:tcW w:w="1375" w:type="dxa"/>
+          </w:tcPr>
+          <w:p>
+            <w:pPr>
+              <w:cnfStyle w:val="000000100000" w:firstRow="0" w:lastRow="0" w:firstColumn="0" w:lastColumn="0" w:oddVBand="0" w:evenVBand="0" w:oddHBand="1" w:evenHBand="0" w:firstRowFirstColumn="0" w:firstRowLastColumn="0" w:lastRowFirstColumn="0" w:lastRowLastColumn="0"/>
+            </w:pPr>
+            <w:r>
+              <w:t>2.5</w:t>
+            </w:r>
+          </w:p>
+        </w:tc>
+        <w:tc>
+          <w:tcPr>
+            <w:tcW w:w="1134" w:type="dxa"/>
+          </w:tcPr>
+          <w:p>
+            <w:pPr>
+              <w:cnfStyle w:val="000000100000" w:firstRow="0" w:lastRow="0" w:firstColumn="0" w:lastColumn="0" w:oddVBand="0" w:evenVBand="0" w:oddHBand="1" w:evenHBand="0" w:firstRowFirstColumn="0" w:firstRowLastColumn="0" w:lastRowFirstColumn="0" w:lastRowLastColumn="0"/>
+            </w:pPr>
+            <w:bookmarkStart w:id="0" w:name="_GoBack"/>
+            <w:r>
+              <w:t>0</w:t>
+            </w:r>
+            <w:bookmarkEnd w:id="0"/>
+          </w:p>
+        </w:tc>
+        <w:tc>
+          <w:tcPr>
+            <w:tcW w:w="1126" w:type="dxa"/>
+          </w:tcPr>
+          <w:p>
+            <w:pPr>
+              <w:cnfStyle w:val="000000100000" w:firstRow="0" w:lastRow="0" w:firstColumn="0" w:lastColumn="0" w:oddVBand="0" w:evenVBand="0" w:oddHBand="1" w:evenHBand="0" w:firstRowFirstColumn="0" w:firstRowLastColumn="0" w:lastRowFirstColumn="0" w:lastRowLastColumn="0"/>
+            </w:pPr>
+            <w:r>
+              <w:t>0</w:t>
+            </w:r>
+          </w:p>
+        </w:tc>
+      </w:tr>
+    </w:tbl>
+    <w:p/>
+    <w:p>
+      <w:pPr>
+        <w:pStyle w:val="Heading1"/>
+      </w:pPr>
+      <w:r>
         <w:lastRenderedPageBreak/>
         <w:tab/>
       </w:r>
@@ -578,7 +845,7 @@
         <w:keepNext/>
       </w:pPr>
       <w:r>
-        <w:object w:dxaOrig="11776" w:dyaOrig="7951" w14:anchorId="255A67C8">
+        <w:object w:dxaOrig="11776" w:dyaOrig="7951" w14:anchorId="00DF2CE4">
           <v:shapetype id="_x0000_t75" coordsize="21600,21600" o:spt="75" o:preferrelative="t" path="m@4@5l@4@11@9@11@9@5xe" filled="f" stroked="f">
             <v:stroke joinstyle="miter"/>
             <v:formulas>
@@ -598,14 +865,12 @@
             <v:path o:extrusionok="f" gradientshapeok="t" o:connecttype="rect"/>
             <o:lock v:ext="edit" aspectratio="t"/>
           </v:shapetype>
-          <v:shape id="_x0000_i1028" type="#_x0000_t75" style="width:459pt;height:309.75pt" o:ole="">
+          <v:shape id="_x0000_i1025" type="#_x0000_t75" style="width:459pt;height:309.75pt" o:ole="">
             <v:imagedata r:id="rId8" o:title=""/>
           </v:shape>
-          <o:OLEObject Type="Embed" ProgID="Visio.Drawing.11" ShapeID="_x0000_i1028" DrawAspect="Content" ObjectID="_1574865255" r:id="rId9"/>
+          <o:OLEObject Type="Embed" ProgID="Visio.Drawing.11" ShapeID="_x0000_i1025" DrawAspect="Content" ObjectID="_1598261957" r:id="rId9"/>
         </w:object>
       </w:r>
-      <w:bookmarkStart w:id="0" w:name="_GoBack"/>
-      <w:bookmarkEnd w:id="0"/>
     </w:p>
     <w:p>
       <w:pPr>
@@ -614,14 +879,36 @@
       <w:r>
         <w:t xml:space="preserve">Figure </w:t>
       </w:r>
-      <w:fldSimple w:instr=" SEQ Figure \* ARABIC ">
-        <w:r>
-          <w:rPr>
-            <w:noProof/>
-          </w:rPr>
-          <w:t>1</w:t>
-        </w:r>
-      </w:fldSimple>
+      <w:r>
+        <w:rPr>
+          <w:noProof/>
+        </w:rPr>
+        <w:fldChar w:fldCharType="begin"/>
+      </w:r>
+      <w:r>
+        <w:rPr>
+          <w:noProof/>
+        </w:rPr>
+        <w:instrText xml:space="preserve"> SEQ Figure \* ARABIC </w:instrText>
+      </w:r>
+      <w:r>
+        <w:rPr>
+          <w:noProof/>
+        </w:rPr>
+        <w:fldChar w:fldCharType="separate"/>
+      </w:r>
+      <w:r>
+        <w:rPr>
+          <w:noProof/>
+        </w:rPr>
+        <w:t>1</w:t>
+      </w:r>
+      <w:r>
+        <w:rPr>
+          <w:noProof/>
+        </w:rPr>
+        <w:fldChar w:fldCharType="end"/>
+      </w:r>
       <w:r>
         <w:t>.</w:t>
       </w:r>
@@ -870,16 +1157,46 @@
             </w:rPr>
             <w:t xml:space="preserve"> of </w:t>
           </w:r>
-          <w:fldSimple w:instr=" NUMPAGES  \* Arabic  \* MERGEFORMAT ">
-            <w:r>
-              <w:rPr>
-                <w:b/>
-                <w:noProof/>
-                <w:sz w:val="20"/>
-              </w:rPr>
-              <w:t>2</w:t>
-            </w:r>
-          </w:fldSimple>
+          <w:r>
+            <w:rPr>
+              <w:b/>
+              <w:noProof/>
+              <w:sz w:val="20"/>
+            </w:rPr>
+            <w:fldChar w:fldCharType="begin"/>
+          </w:r>
+          <w:r>
+            <w:rPr>
+              <w:b/>
+              <w:noProof/>
+              <w:sz w:val="20"/>
+            </w:rPr>
+            <w:instrText xml:space="preserve"> NUMPAGES  \* Arabic  \* MERGEFORMAT </w:instrText>
+          </w:r>
+          <w:r>
+            <w:rPr>
+              <w:b/>
+              <w:noProof/>
+              <w:sz w:val="20"/>
+            </w:rPr>
+            <w:fldChar w:fldCharType="separate"/>
+          </w:r>
+          <w:r>
+            <w:rPr>
+              <w:b/>
+              <w:noProof/>
+              <w:sz w:val="20"/>
+            </w:rPr>
+            <w:t>2</w:t>
+          </w:r>
+          <w:r>
+            <w:rPr>
+              <w:b/>
+              <w:noProof/>
+              <w:sz w:val="20"/>
+            </w:rPr>
+            <w:fldChar w:fldCharType="end"/>
+          </w:r>
         </w:p>
       </w:tc>
     </w:tr>
@@ -1042,16 +1359,46 @@
             </w:rPr>
             <w:t xml:space="preserve"> of </w:t>
           </w:r>
-          <w:fldSimple w:instr=" NUMPAGES  \* Arabic  \* MERGEFORMAT ">
-            <w:r>
-              <w:rPr>
-                <w:b/>
-                <w:noProof/>
-                <w:sz w:val="20"/>
-              </w:rPr>
-              <w:t>2</w:t>
-            </w:r>
-          </w:fldSimple>
+          <w:r>
+            <w:rPr>
+              <w:b/>
+              <w:noProof/>
+              <w:sz w:val="20"/>
+            </w:rPr>
+            <w:fldChar w:fldCharType="begin"/>
+          </w:r>
+          <w:r>
+            <w:rPr>
+              <w:b/>
+              <w:noProof/>
+              <w:sz w:val="20"/>
+            </w:rPr>
+            <w:instrText xml:space="preserve"> NUMPAGES  \* Arabic  \* MERGEFORMAT </w:instrText>
+          </w:r>
+          <w:r>
+            <w:rPr>
+              <w:b/>
+              <w:noProof/>
+              <w:sz w:val="20"/>
+            </w:rPr>
+            <w:fldChar w:fldCharType="separate"/>
+          </w:r>
+          <w:r>
+            <w:rPr>
+              <w:b/>
+              <w:noProof/>
+              <w:sz w:val="20"/>
+            </w:rPr>
+            <w:t>2</w:t>
+          </w:r>
+          <w:r>
+            <w:rPr>
+              <w:b/>
+              <w:noProof/>
+              <w:sz w:val="20"/>
+            </w:rPr>
+            <w:fldChar w:fldCharType="end"/>
+          </w:r>
           <w:bookmarkStart w:id="1" w:name="_Toc365459769"/>
         </w:p>
       </w:tc>
@@ -1179,7 +1526,7 @@
               <w:noProof/>
             </w:rPr>
             <w:drawing>
-              <wp:inline distT="0" distB="0" distL="0" distR="0" wp14:anchorId="5432F8F5" wp14:editId="4285AB8A">
+              <wp:inline distT="0" distB="0" distL="0" distR="0" wp14:anchorId="31A27DCC" wp14:editId="41C0C224">
                 <wp:extent cx="1047750" cy="237087"/>
                 <wp:effectExtent l="0" t="0" r="0" b="0"/>
                 <wp:docPr id="7" name="Picture 7"/>
@@ -1270,7 +1617,7 @@
               <w:noProof/>
             </w:rPr>
             <w:drawing>
-              <wp:inline distT="0" distB="0" distL="0" distR="0" wp14:anchorId="1D12B37D" wp14:editId="717C7A87">
+              <wp:inline distT="0" distB="0" distL="0" distR="0" wp14:anchorId="1AE4C06A" wp14:editId="54B6541C">
                 <wp:extent cx="2517198" cy="569343"/>
                 <wp:effectExtent l="0" t="0" r="0" b="2540"/>
                 <wp:docPr id="8" name="Picture 8"/>
@@ -1363,7 +1710,13 @@
             <w:pStyle w:val="Title"/>
           </w:pPr>
           <w:r>
-            <w:t>MIPI CSI-2 Receiver 1.0 IP Core User Guide</w:t>
+            <w:t>MIPI CSI-2 Receiver 1.</w:t>
+          </w:r>
+          <w:r>
+            <w:t>1</w:t>
+          </w:r>
+          <w:r>
+            <w:t xml:space="preserve"> IP Core User Guide</w:t>
           </w:r>
         </w:p>
         <w:p>
@@ -1386,7 +1739,7 @@
             <w:rPr>
               <w:noProof/>
             </w:rPr>
-            <w:t>December 15, 2017</w:t>
+            <w:t>September 12, 2018</w:t>
           </w:r>
           <w:r>
             <w:fldChar w:fldCharType="end"/>
@@ -5004,7 +5357,7 @@
 </file>
 
 <file path=customXml/itemProps1.xml><?xml version="1.0" encoding="utf-8"?>
-<ds:datastoreItem xmlns:ds="http://schemas.openxmlformats.org/officeDocument/2006/customXml" ds:itemID="{309BB2A8-D9D7-447A-B760-9701BFC7EB7B}">
+<ds:datastoreItem xmlns:ds="http://schemas.openxmlformats.org/officeDocument/2006/customXml" ds:itemID="{EF76AD72-95E5-4EAE-9FE3-83912BE842F5}">
   <ds:schemaRefs>
     <ds:schemaRef ds:uri="http://schemas.openxmlformats.org/officeDocument/2006/bibliography"/>
   </ds:schemaRefs>

</xml_diff>